<commit_message>
add: recommendation, history report
</commit_message>
<xml_diff>
--- a/report.docx
+++ b/report.docx
@@ -87,7 +87,7 @@
                 <w:b/>
                 <w:lang w:val="id-ID"/>
               </w:rPr>
-              <w:t xml:space="preserve">Administration</w:t>
+              <w:t xml:space="preserve">AVCO</w:t>
             </w:r>
           </w:p>
         </w:tc>
@@ -211,7 +211,7 @@
                 <w:b/>
                 <w:lang w:val="id-ID"/>
               </w:rPr>
-              <w:t xml:space="preserve"/>
+              <w:t xml:space="preserve">GSE Ware House Avco</w:t>
             </w:r>
           </w:p>
         </w:tc>
@@ -256,7 +256,7 @@
                 <w:b/>
                 <w:lang w:val="id-ID"/>
               </w:rPr>
-              <w:t xml:space="preserve">23/02/2024</w:t>
+              <w:t xml:space="preserve">28/02/2024</w:t>
             </w:r>
           </w:p>
         </w:tc>
@@ -632,7 +632,7 @@
                 <w:rFonts w:cstheme="minorHAnsi"/>
                 <w:lang w:val="id-ID"/>
               </w:rPr>
-              <w:t xml:space="preserve">0.0</w:t>
+              <w:t xml:space="preserve">100</w:t>
             </w:r>
           </w:p>
         </w:tc>
@@ -656,8 +656,6 @@
                 <w:sz w:val="20"/>
                 <w:szCs w:val="20"/>
               </w:rPr>
-              <w:t xml:space="preserve">- Apakah sosialisasi New Fresh Standard 4.12 telah dilaksanakan?: Belum</w:t>
-              <w:br/>
               <w:t xml:space="preserve"/>
             </w:r>
           </w:p>
@@ -667,80 +665,6 @@
             <w:tcW w:w="3303" w:type="dxa"/>
             <w:vAlign w:val="center"/>
           </w:tcPr>
-          <w:p>
-            <w:pPr>
-              <w:spacing w:after="160" w:line="259" w:lineRule="auto"/>
-              <w:rPr>
-                <w:rFonts w:cstheme="minorHAnsi"/>
-                <w:sz w:val="20"/>
-                <w:szCs w:val="20"/>
-              </w:rPr>
-            </w:pPr>
-            <w:r>
-              <w:rPr>
-                <w:rFonts w:cstheme="minorHAnsi"/>
-                <w:sz w:val="20"/>
-                <w:szCs w:val="20"/>
-              </w:rPr>
-              <w:t xml:space="preserve"/>
-            </w:r>
-          </w:p>
-          <w:p>
-            <w:pPr>
-              <w:spacing w:after="160" w:line="259" w:lineRule="auto"/>
-              <w:ind w:left="720"/>
-              <w:rPr>
-                <w:rFonts w:cstheme="minorHAnsi"/>
-                <w:sz w:val="20"/>
-                <w:szCs w:val="20"/>
-              </w:rPr>
-            </w:pPr>
-            <w:r>
-              <w:rPr>
-                <w:rFonts w:cstheme="minorHAnsi"/>
-                <w:sz w:val="20"/>
-                <w:szCs w:val="20"/>
-              </w:rPr>
-              <w:t xml:space="preserve"/>
-            </w:r>
-            <w:r>
-              <w:drawing>
-                <wp:inline xmlns:a="http://schemas.openxmlformats.org/drawingml/2006/main" xmlns:pic="http://schemas.openxmlformats.org/drawingml/2006/picture">
-                  <wp:extent cx="1440000" cy="1440000"/>
-                  <wp:docPr id="1001" name="Picture 1"/>
-                  <wp:cNvGraphicFramePr>
-                    <a:graphicFrameLocks noChangeAspect="1"/>
-                  </wp:cNvGraphicFramePr>
-                  <a:graphic>
-                    <a:graphicData uri="http://schemas.openxmlformats.org/drawingml/2006/picture">
-                      <pic:pic>
-                        <pic:nvPicPr>
-                          <pic:cNvPr id="0" name="image.png"/>
-                          <pic:cNvPicPr/>
-                        </pic:nvPicPr>
-                        <pic:blipFill>
-                          <a:blip r:embed="rId12"/>
-                          <a:stretch>
-                            <a:fillRect/>
-                          </a:stretch>
-                        </pic:blipFill>
-                        <pic:spPr>
-                          <a:xfrm>
-                            <a:off x="0" y="0"/>
-                            <a:ext cx="1440000" cy="1440000"/>
-                          </a:xfrm>
-                          <a:prstGeom prst="rect"/>
-                        </pic:spPr>
-                      </pic:pic>
-                    </a:graphicData>
-                  </a:graphic>
-                </wp:inline>
-              </w:drawing>
-            </w:r>
-            <w:r>
-              <w:t xml:space="preserve"/>
-            </w:r>
-          </w:p>
           <w:p>
             <w:pPr>
               <w:spacing w:after="160" w:line="259" w:lineRule="auto"/>
@@ -1002,7 +926,7 @@
                 <w:rFonts w:cstheme="minorHAnsi"/>
                 <w:lang w:val="id-ID"/>
               </w:rPr>
-              <w:t xml:space="preserve">50.0</w:t>
+              <w:t xml:space="preserve">0.0</w:t>
             </w:r>
           </w:p>
         </w:tc>
@@ -1026,6 +950,8 @@
                 <w:sz w:val="20"/>
                 <w:szCs w:val="20"/>
               </w:rPr>
+              <w:t xml:space="preserve">- Lokasi penyimpanan: Dalam Gedung</w:t>
+              <w:br/>
               <w:t xml:space="preserve">- Menghalangi akses jalan, Tangga, dan Jalur evakuasi?: Ya</w:t>
               <w:br/>
               <w:t xml:space="preserve"/>
@@ -1102,7 +1028,7 @@
                 <w:rFonts w:cstheme="minorHAnsi"/>
                 <w:lang w:val="id-ID"/>
               </w:rPr>
-              <w:t xml:space="preserve">75.0</w:t>
+              <w:t xml:space="preserve">50.0</w:t>
             </w:r>
           </w:p>
         </w:tc>
@@ -1129,6 +1055,10 @@
               <w:t xml:space="preserve">- Tipe Lemari: Standard</w:t>
               <w:br/>
               <w:t xml:space="preserve">- Pintu: Otomatis</w:t>
+              <w:br/>
+              <w:t xml:space="preserve">- Jumlah Lemari yang Disimpan: 0</w:t>
+              <w:br/>
+              <w:t xml:space="preserve">- Total Kapasitas Penyimpanan: 0</w:t>
               <w:br/>
               <w:t xml:space="preserve"/>
             </w:r>
@@ -1204,7 +1134,7 @@
                 <w:rFonts w:cstheme="minorHAnsi"/>
                 <w:lang w:val="id-ID"/>
               </w:rPr>
-              <w:t xml:space="preserve">39.8</w:t>
+              <w:t xml:space="preserve">20.0</w:t>
             </w:r>
           </w:p>
         </w:tc>
@@ -1229,6 +1159,8 @@
                 <w:szCs w:val="20"/>
               </w:rPr>
               <w:t xml:space="preserve">- Tipe Lemari: Standard</w:t>
+              <w:br/>
+              <w:t xml:space="preserve">- Lapisan Tahan Korosi: []</w:t>
               <w:br/>
               <w:t xml:space="preserve">- Jumlah Lemari yang Disimpan: 0</w:t>
               <w:br/>
@@ -1504,7 +1436,7 @@
                 <w:rFonts w:cstheme="minorHAnsi"/>
                 <w:lang w:val="id-ID"/>
               </w:rPr>
-              <w:t xml:space="preserve">77.75</w:t>
+              <w:t xml:space="preserve">75.0</w:t>
             </w:r>
           </w:p>
         </w:tc>
@@ -1528,6 +1460,8 @@
                 <w:sz w:val="20"/>
                 <w:szCs w:val="20"/>
               </w:rPr>
+              <w:t xml:space="preserve">- Simbol GHS di Lokasi: []</w:t>
+              <w:br/>
               <w:t xml:space="preserve"/>
             </w:r>
           </w:p>
@@ -1537,154 +1471,6 @@
             <w:tcW w:w="3303" w:type="dxa"/>
             <w:vAlign w:val="center"/>
           </w:tcPr>
-          <w:p>
-            <w:pPr>
-              <w:spacing w:after="160" w:line="259" w:lineRule="auto"/>
-              <w:rPr>
-                <w:rFonts w:cstheme="minorHAnsi"/>
-                <w:sz w:val="20"/>
-                <w:szCs w:val="20"/>
-              </w:rPr>
-            </w:pPr>
-            <w:r>
-              <w:rPr>
-                <w:rFonts w:cstheme="minorHAnsi"/>
-                <w:sz w:val="20"/>
-                <w:szCs w:val="20"/>
-              </w:rPr>
-              <w:t xml:space="preserve"/>
-            </w:r>
-          </w:p>
-          <w:p>
-            <w:pPr>
-              <w:spacing w:after="160" w:line="259" w:lineRule="auto"/>
-              <w:ind w:left="720"/>
-              <w:rPr>
-                <w:rFonts w:cstheme="minorHAnsi"/>
-                <w:sz w:val="20"/>
-                <w:szCs w:val="20"/>
-              </w:rPr>
-            </w:pPr>
-            <w:r>
-              <w:rPr>
-                <w:rFonts w:cstheme="minorHAnsi"/>
-                <w:sz w:val="20"/>
-                <w:szCs w:val="20"/>
-              </w:rPr>
-              <w:t xml:space="preserve"/>
-            </w:r>
-            <w:r>
-              <w:drawing>
-                <wp:inline xmlns:a="http://schemas.openxmlformats.org/drawingml/2006/main" xmlns:pic="http://schemas.openxmlformats.org/drawingml/2006/picture">
-                  <wp:extent cx="1440000" cy="1181665"/>
-                  <wp:docPr id="1002" name="Picture 1"/>
-                  <wp:cNvGraphicFramePr>
-                    <a:graphicFrameLocks noChangeAspect="1"/>
-                  </wp:cNvGraphicFramePr>
-                  <a:graphic>
-                    <a:graphicData uri="http://schemas.openxmlformats.org/drawingml/2006/picture">
-                      <pic:pic>
-                        <pic:nvPicPr>
-                          <pic:cNvPr id="0" name="image.png"/>
-                          <pic:cNvPicPr/>
-                        </pic:nvPicPr>
-                        <pic:blipFill>
-                          <a:blip r:embed="rId13"/>
-                          <a:stretch>
-                            <a:fillRect/>
-                          </a:stretch>
-                        </pic:blipFill>
-                        <pic:spPr>
-                          <a:xfrm>
-                            <a:off x="0" y="0"/>
-                            <a:ext cx="1440000" cy="1181665"/>
-                          </a:xfrm>
-                          <a:prstGeom prst="rect"/>
-                        </pic:spPr>
-                      </pic:pic>
-                    </a:graphicData>
-                  </a:graphic>
-                </wp:inline>
-              </w:drawing>
-            </w:r>
-            <w:r>
-              <w:t xml:space="preserve"/>
-            </w:r>
-          </w:p>
-          <w:p>
-            <w:pPr>
-              <w:spacing w:after="160" w:line="259" w:lineRule="auto"/>
-              <w:rPr>
-                <w:rFonts w:cstheme="minorHAnsi"/>
-                <w:sz w:val="20"/>
-                <w:szCs w:val="20"/>
-              </w:rPr>
-            </w:pPr>
-            <w:r>
-              <w:rPr>
-                <w:rFonts w:cstheme="minorHAnsi"/>
-                <w:sz w:val="20"/>
-                <w:szCs w:val="20"/>
-              </w:rPr>
-              <w:t xml:space="preserve"/>
-            </w:r>
-          </w:p>
-          <w:p>
-            <w:pPr>
-              <w:spacing w:after="160" w:line="259" w:lineRule="auto"/>
-              <w:ind w:left="720"/>
-              <w:rPr>
-                <w:rFonts w:cstheme="minorHAnsi"/>
-                <w:sz w:val="20"/>
-                <w:szCs w:val="20"/>
-              </w:rPr>
-            </w:pPr>
-            <w:r>
-              <w:rPr>
-                <w:rFonts w:cstheme="minorHAnsi"/>
-                <w:sz w:val="20"/>
-                <w:szCs w:val="20"/>
-              </w:rPr>
-              <w:t xml:space="preserve"/>
-            </w:r>
-            <w:r>
-              <w:drawing>
-                <wp:inline xmlns:a="http://schemas.openxmlformats.org/drawingml/2006/main" xmlns:pic="http://schemas.openxmlformats.org/drawingml/2006/picture">
-                  <wp:extent cx="1440000" cy="1037346"/>
-                  <wp:docPr id="1003" name="Picture 1"/>
-                  <wp:cNvGraphicFramePr>
-                    <a:graphicFrameLocks noChangeAspect="1"/>
-                  </wp:cNvGraphicFramePr>
-                  <a:graphic>
-                    <a:graphicData uri="http://schemas.openxmlformats.org/drawingml/2006/picture">
-                      <pic:pic>
-                        <pic:nvPicPr>
-                          <pic:cNvPr id="0" name="image.png"/>
-                          <pic:cNvPicPr/>
-                        </pic:nvPicPr>
-                        <pic:blipFill>
-                          <a:blip r:embed="rId14"/>
-                          <a:stretch>
-                            <a:fillRect/>
-                          </a:stretch>
-                        </pic:blipFill>
-                        <pic:spPr>
-                          <a:xfrm>
-                            <a:off x="0" y="0"/>
-                            <a:ext cx="1440000" cy="1037346"/>
-                          </a:xfrm>
-                          <a:prstGeom prst="rect"/>
-                        </pic:spPr>
-                      </pic:pic>
-                    </a:graphicData>
-                  </a:graphic>
-                </wp:inline>
-              </w:drawing>
-            </w:r>
-            <w:r>
-              <w:t xml:space="preserve"/>
-            </w:r>
-          </w:p>
           <w:p>
             <w:pPr>
               <w:spacing w:after="160" w:line="259" w:lineRule="auto"/>
@@ -2249,7 +2035,7 @@
                 <w:b/>
                 <w:lang w:val="id-ID"/>
               </w:rPr>
-              <w:t xml:space="preserve">80.18</w:t>
+              <w:t xml:space="preserve">80.36</w:t>
             </w:r>
           </w:p>
         </w:tc>

</xml_diff>